<commit_message>
feb 5th data and files
</commit_message>
<xml_diff>
--- a/thesis1/outlines/summaryTable.docx
+++ b/thesis1/outlines/summaryTable.docx
@@ -147,9 +147,19 @@
             <w:pPr>
               <w:jc w:val="center"/>
               <w:rPr>
-                <w:lang w:val="en-US"/>
-              </w:rPr>
-            </w:pPr>
+                <w:b w:val="0"/>
+                <w:bCs w:val="0"/>
+                <w:lang w:val="en-US"/>
+              </w:rPr>
+            </w:pPr>
+            <w:r>
+              <w:rPr>
+                <w:b w:val="0"/>
+                <w:bCs w:val="0"/>
+                <w:lang w:val="en-US"/>
+              </w:rPr>
+              <w:t>(Guthrie, 2002)</w:t>
+            </w:r>
           </w:p>
         </w:tc>
         <w:tc>
@@ -161,9 +171,17 @@
               <w:jc w:val="center"/>
               <w:cnfStyle w:val="000000100000" w:firstRow="0" w:lastRow="0" w:firstColumn="0" w:lastColumn="0" w:oddVBand="0" w:evenVBand="0" w:oddHBand="1" w:evenHBand="0" w:firstRowFirstColumn="0" w:firstRowLastColumn="0" w:lastRowFirstColumn="0" w:lastRowLastColumn="0"/>
               <w:rPr>
-                <w:lang w:val="en-US"/>
-              </w:rPr>
-            </w:pPr>
+                <w:rFonts w:hint="eastAsia"/>
+                <w:lang w:val="en-US" w:eastAsia="zh-TW"/>
+              </w:rPr>
+            </w:pPr>
+            <w:r>
+              <w:rPr>
+                <w:rFonts w:hint="eastAsia"/>
+                <w:lang w:val="en-US" w:eastAsia="zh-TW"/>
+              </w:rPr>
+              <w:t>Vancouver Island, BC, Canada</w:t>
+            </w:r>
           </w:p>
         </w:tc>
         <w:tc>
@@ -175,9 +193,17 @@
               <w:jc w:val="center"/>
               <w:cnfStyle w:val="000000100000" w:firstRow="0" w:lastRow="0" w:firstColumn="0" w:lastColumn="0" w:oddVBand="0" w:evenVBand="0" w:oddHBand="1" w:evenHBand="0" w:firstRowFirstColumn="0" w:firstRowLastColumn="0" w:lastRowFirstColumn="0" w:lastRowLastColumn="0"/>
               <w:rPr>
-                <w:lang w:val="en-US"/>
-              </w:rPr>
-            </w:pPr>
+                <w:rFonts w:hint="eastAsia"/>
+                <w:lang w:val="en-US" w:eastAsia="zh-TW"/>
+              </w:rPr>
+            </w:pPr>
+            <w:r>
+              <w:rPr>
+                <w:rFonts w:hint="eastAsia"/>
+                <w:lang w:val="en-US" w:eastAsia="zh-TW"/>
+              </w:rPr>
+              <w:t>Logging</w:t>
+            </w:r>
           </w:p>
         </w:tc>
         <w:tc>
@@ -189,9 +215,39 @@
               <w:jc w:val="center"/>
               <w:cnfStyle w:val="000000100000" w:firstRow="0" w:lastRow="0" w:firstColumn="0" w:lastColumn="0" w:oddVBand="0" w:evenVBand="0" w:oddHBand="1" w:evenHBand="0" w:firstRowFirstColumn="0" w:firstRowLastColumn="0" w:lastRowFirstColumn="0" w:lastRowLastColumn="0"/>
               <w:rPr>
-                <w:lang w:val="en-US"/>
-              </w:rPr>
-            </w:pPr>
+                <w:rFonts w:hint="eastAsia"/>
+                <w:lang w:val="en-US" w:eastAsia="zh-TW"/>
+              </w:rPr>
+            </w:pPr>
+            <w:r>
+              <w:rPr>
+                <w:lang w:val="en-US" w:eastAsia="zh-TW"/>
+              </w:rPr>
+              <w:t>I</w:t>
+            </w:r>
+            <w:r>
+              <w:rPr>
+                <w:rFonts w:hint="eastAsia"/>
+                <w:lang w:val="en-US" w:eastAsia="zh-TW"/>
+              </w:rPr>
+              <w:t xml:space="preserve">dentified landslides happened in three </w:t>
+            </w:r>
+            <w:proofErr w:type="spellStart"/>
+            <w:r>
+              <w:rPr>
+                <w:rFonts w:hint="eastAsia"/>
+                <w:lang w:val="en-US" w:eastAsia="zh-TW"/>
+              </w:rPr>
+              <w:t>watershes</w:t>
+            </w:r>
+            <w:proofErr w:type="spellEnd"/>
+            <w:r>
+              <w:rPr>
+                <w:rFonts w:hint="eastAsia"/>
+                <w:lang w:val="en-US" w:eastAsia="zh-TW"/>
+              </w:rPr>
+              <w:t xml:space="preserve">, determine the cause (natural, logging, or road). Compared density ratio of each category. </w:t>
+            </w:r>
           </w:p>
         </w:tc>
         <w:tc>
@@ -219,9 +275,37 @@
             <w:pPr>
               <w:jc w:val="center"/>
               <w:rPr>
-                <w:lang w:val="en-US"/>
-              </w:rPr>
-            </w:pPr>
+                <w:b w:val="0"/>
+                <w:bCs w:val="0"/>
+                <w:lang w:val="en-US"/>
+              </w:rPr>
+            </w:pPr>
+            <w:r>
+              <w:rPr>
+                <w:b w:val="0"/>
+                <w:bCs w:val="0"/>
+                <w:lang w:val="en-US"/>
+              </w:rPr>
+              <w:t>(</w:t>
+            </w:r>
+            <w:proofErr w:type="spellStart"/>
+            <w:r>
+              <w:rPr>
+                <w:b w:val="0"/>
+                <w:bCs w:val="0"/>
+                <w:lang w:val="en-US"/>
+              </w:rPr>
+              <w:t>Imaizumi</w:t>
+            </w:r>
+            <w:proofErr w:type="spellEnd"/>
+            <w:r>
+              <w:rPr>
+                <w:b w:val="0"/>
+                <w:bCs w:val="0"/>
+                <w:lang w:val="en-US"/>
+              </w:rPr>
+              <w:t xml:space="preserve"> et al., 2008)</w:t>
+            </w:r>
           </w:p>
         </w:tc>
         <w:tc>
@@ -236,6 +320,19 @@
                 <w:lang w:val="en-US"/>
               </w:rPr>
             </w:pPr>
+            <w:r>
+              <w:rPr>
+                <w:rFonts w:hint="eastAsia"/>
+                <w:lang w:val="en-US" w:eastAsia="zh-TW"/>
+              </w:rPr>
+              <w:t xml:space="preserve">Sanko catchment, Nara Prefecture, </w:t>
+            </w:r>
+            <w:r>
+              <w:rPr>
+                <w:lang w:val="en-US"/>
+              </w:rPr>
+              <w:t>Japan</w:t>
+            </w:r>
           </w:p>
         </w:tc>
         <w:tc>
@@ -250,6 +347,12 @@
                 <w:lang w:val="en-US"/>
               </w:rPr>
             </w:pPr>
+            <w:r>
+              <w:rPr>
+                <w:lang w:val="en-US"/>
+              </w:rPr>
+              <w:t>Logging</w:t>
+            </w:r>
           </w:p>
         </w:tc>
         <w:tc>
@@ -264,6 +367,38 @@
                 <w:lang w:val="en-US"/>
               </w:rPr>
             </w:pPr>
+            <w:r>
+              <w:rPr>
+                <w:lang w:val="en-US"/>
+              </w:rPr>
+              <w:t>Compared frequency of new landslide occurrence (km</w:t>
+            </w:r>
+            <w:r>
+              <w:rPr>
+                <w:vertAlign w:val="superscript"/>
+                <w:lang w:val="en-US"/>
+              </w:rPr>
+              <w:t>2</w:t>
+            </w:r>
+            <w:r>
+              <w:rPr>
+                <w:lang w:val="en-US"/>
+              </w:rPr>
+              <w:t>yr</w:t>
+            </w:r>
+            <w:r>
+              <w:rPr>
+                <w:vertAlign w:val="superscript"/>
+                <w:lang w:val="en-US"/>
+              </w:rPr>
+              <w:t>-1</w:t>
+            </w:r>
+            <w:r>
+              <w:rPr>
+                <w:lang w:val="en-US"/>
+              </w:rPr>
+              <w:t xml:space="preserve">) of different time periods, from pre harvesting to post harvesting. </w:t>
+            </w:r>
           </w:p>
         </w:tc>
         <w:tc>
@@ -278,6 +413,12 @@
                 <w:lang w:val="en-US"/>
               </w:rPr>
             </w:pPr>
+            <w:r>
+              <w:rPr>
+                <w:lang w:val="en-US"/>
+              </w:rPr>
+              <w:t xml:space="preserve">Landslide frequency and sediment rate increased drastically 1 to 10 years after clearcutting (7 to 8 times more often)  </w:t>
+            </w:r>
           </w:p>
         </w:tc>
       </w:tr>
@@ -294,9 +435,19 @@
             <w:pPr>
               <w:jc w:val="center"/>
               <w:rPr>
-                <w:lang w:val="en-US"/>
-              </w:rPr>
-            </w:pPr>
+                <w:b w:val="0"/>
+                <w:bCs w:val="0"/>
+                <w:lang w:val="en-US"/>
+              </w:rPr>
+            </w:pPr>
+            <w:r>
+              <w:rPr>
+                <w:b w:val="0"/>
+                <w:bCs w:val="0"/>
+                <w:lang w:val="en-US"/>
+              </w:rPr>
+              <w:t>(Jakob, 2000)</w:t>
+            </w:r>
           </w:p>
         </w:tc>
         <w:tc>
@@ -349,6 +500,88 @@
             <w:pPr>
               <w:jc w:val="center"/>
               <w:cnfStyle w:val="000000100000" w:firstRow="0" w:lastRow="0" w:firstColumn="0" w:lastColumn="0" w:oddVBand="0" w:evenVBand="0" w:oddHBand="1" w:evenHBand="0" w:firstRowFirstColumn="0" w:firstRowLastColumn="0" w:lastRowFirstColumn="0" w:lastRowLastColumn="0"/>
+              <w:rPr>
+                <w:lang w:val="en-US"/>
+              </w:rPr>
+            </w:pPr>
+          </w:p>
+        </w:tc>
+      </w:tr>
+      <w:tr>
+        <w:tc>
+          <w:tcPr>
+            <w:cnfStyle w:val="001000000000" w:firstRow="0" w:lastRow="0" w:firstColumn="1" w:lastColumn="0" w:oddVBand="0" w:evenVBand="0" w:oddHBand="0" w:evenHBand="0" w:firstRowFirstColumn="0" w:firstRowLastColumn="0" w:lastRowFirstColumn="0" w:lastRowLastColumn="0"/>
+            <w:tcW w:w="2590" w:type="dxa"/>
+          </w:tcPr>
+          <w:p>
+            <w:pPr>
+              <w:jc w:val="center"/>
+              <w:rPr>
+                <w:b w:val="0"/>
+                <w:bCs w:val="0"/>
+                <w:lang w:val="en-US"/>
+              </w:rPr>
+            </w:pPr>
+            <w:r>
+              <w:rPr>
+                <w:b w:val="0"/>
+                <w:bCs w:val="0"/>
+                <w:lang w:val="en-US"/>
+              </w:rPr>
+              <w:t>(Johnson et al., 2007)</w:t>
+            </w:r>
+          </w:p>
+        </w:tc>
+        <w:tc>
+          <w:tcPr>
+            <w:tcW w:w="2590" w:type="dxa"/>
+          </w:tcPr>
+          <w:p>
+            <w:pPr>
+              <w:jc w:val="center"/>
+              <w:cnfStyle w:val="000000000000" w:firstRow="0" w:lastRow="0" w:firstColumn="0" w:lastColumn="0" w:oddVBand="0" w:evenVBand="0" w:oddHBand="0" w:evenHBand="0" w:firstRowFirstColumn="0" w:firstRowLastColumn="0" w:lastRowFirstColumn="0" w:lastRowLastColumn="0"/>
+              <w:rPr>
+                <w:lang w:val="en-US"/>
+              </w:rPr>
+            </w:pPr>
+          </w:p>
+        </w:tc>
+        <w:tc>
+          <w:tcPr>
+            <w:tcW w:w="2590" w:type="dxa"/>
+          </w:tcPr>
+          <w:p>
+            <w:pPr>
+              <w:jc w:val="center"/>
+              <w:cnfStyle w:val="000000000000" w:firstRow="0" w:lastRow="0" w:firstColumn="0" w:lastColumn="0" w:oddVBand="0" w:evenVBand="0" w:oddHBand="0" w:evenHBand="0" w:firstRowFirstColumn="0" w:firstRowLastColumn="0" w:lastRowFirstColumn="0" w:lastRowLastColumn="0"/>
+              <w:rPr>
+                <w:lang w:val="en-US"/>
+              </w:rPr>
+            </w:pPr>
+          </w:p>
+        </w:tc>
+        <w:tc>
+          <w:tcPr>
+            <w:tcW w:w="2590" w:type="dxa"/>
+          </w:tcPr>
+          <w:p>
+            <w:pPr>
+              <w:jc w:val="center"/>
+              <w:cnfStyle w:val="000000000000" w:firstRow="0" w:lastRow="0" w:firstColumn="0" w:lastColumn="0" w:oddVBand="0" w:evenVBand="0" w:oddHBand="0" w:evenHBand="0" w:firstRowFirstColumn="0" w:firstRowLastColumn="0" w:lastRowFirstColumn="0" w:lastRowLastColumn="0"/>
+              <w:rPr>
+                <w:lang w:val="en-US"/>
+              </w:rPr>
+            </w:pPr>
+          </w:p>
+        </w:tc>
+        <w:tc>
+          <w:tcPr>
+            <w:tcW w:w="2590" w:type="dxa"/>
+          </w:tcPr>
+          <w:p>
+            <w:pPr>
+              <w:jc w:val="center"/>
+              <w:cnfStyle w:val="000000000000" w:firstRow="0" w:lastRow="0" w:firstColumn="0" w:lastColumn="0" w:oddVBand="0" w:evenVBand="0" w:oddHBand="0" w:evenHBand="0" w:firstRowFirstColumn="0" w:firstRowLastColumn="0" w:lastRowFirstColumn="0" w:lastRowLastColumn="0"/>
               <w:rPr>
                 <w:lang w:val="en-US"/>
               </w:rPr>

</xml_diff>